<commit_message>
6 question fixes + 14 question fix
</commit_message>
<xml_diff>
--- a/Miroshkin/Члены класса/Члены класса.docx
+++ b/Miroshkin/Члены класса/Члены класса.docx
@@ -3,6 +3,22 @@
 <w:document xmlns:wpc="http://schemas.microsoft.com/office/word/2010/wordprocessingCanvas" xmlns:cx="http://schemas.microsoft.com/office/drawing/2014/chartex" xmlns:cx1="http://schemas.microsoft.com/office/drawing/2015/9/8/chartex" xmlns:cx2="http://schemas.microsoft.com/office/drawing/2015/10/21/chartex" xmlns:cx3="http://schemas.microsoft.com/office/drawing/2016/5/9/chartex" xmlns:cx4="http://schemas.microsoft.com/office/drawing/2016/5/10/chartex" xmlns:cx5="http://schemas.microsoft.com/office/drawing/2016/5/11/chartex" xmlns:cx6="http://schemas.microsoft.com/office/drawing/2016/5/12/chartex" xmlns:cx7="http://schemas.microsoft.com/office/drawing/2016/5/13/chartex" xmlns:cx8="http://schemas.microsoft.com/office/drawing/2016/5/14/chartex" xmlns:mc="http://schemas.openxmlformats.org/markup-compatibility/2006" xmlns:aink="http://schemas.microsoft.com/office/drawing/2016/ink" xmlns:am3d="http://schemas.microsoft.com/office/drawing/2017/model3d" xmlns:o="urn:schemas-microsoft-com:office:office" xmlns:oel="http://schemas.microsoft.com/office/2019/extlst" xmlns:r="http://schemas.openxmlformats.org/officeDocument/2006/relationships" xmlns:m="http://schemas.openxmlformats.org/officeDocument/2006/math" xmlns:v="urn:schemas-microsoft-com:vml" xmlns:wp14="http://schemas.microsoft.com/office/word/2010/wordprocessingDrawing" xmlns:wp="http://schemas.openxmlformats.org/drawingml/2006/wordprocessingDrawing" xmlns:w10="urn:schemas-microsoft-com:office:word" xmlns:w="http://schemas.openxmlformats.org/wordprocessingml/2006/main" xmlns:w14="http://schemas.microsoft.com/office/word/2010/wordml" xmlns:w15="http://schemas.microsoft.com/office/word/2012/wordml" xmlns:w16cex="http://schemas.microsoft.com/office/word/2018/wordml/cex" xmlns:w16cid="http://schemas.microsoft.com/office/word/2016/wordml/cid" xmlns:w16="http://schemas.microsoft.com/office/word/2018/wordml" xmlns:w16sdtdh="http://schemas.microsoft.com/office/word/2020/wordml/sdtdatahash" xmlns:w16se="http://schemas.microsoft.com/office/word/2015/wordml/symex" xmlns:wpg="http://schemas.microsoft.com/office/word/2010/wordprocessingGroup" xmlns:wpi="http://schemas.microsoft.com/office/word/2010/wordprocessingInk" xmlns:wne="http://schemas.microsoft.com/office/word/2006/wordml" xmlns:wps="http://schemas.microsoft.com/office/word/2010/wordprocessingShape" mc:Ignorable="w14 w15 w16se w16cid w16 w16cex w16sdtdh wp14">
   <w:body>
     <w:p>
+      <w:pPr>
+        <w:jc w:val="center"/>
+        <w:rPr>
+          <w:b/>
+          <w:bCs/>
+        </w:rPr>
+      </w:pPr>
+      <w:r>
+        <w:rPr>
+          <w:b/>
+          <w:bCs/>
+        </w:rPr>
+        <w:t>Члены класса. Атрибуты и методы. Сигнатура и тело функции. Статические члены класса. Конструкторы с параметрами и без.</w:t>
+      </w:r>
+    </w:p>
+    <w:p>
       <w:r>
         <w:t xml:space="preserve">Члены класса, атрибуты и методы, играют </w:t>
       </w:r>
@@ -61,6 +77,22 @@
       </w:r>
     </w:p>
     <w:p>
+      <w:pPr>
+        <w:rPr>
+          <w:lang w:val="en-US"/>
+        </w:rPr>
+      </w:pPr>
+      <w:r>
+        <w:t>Уровни доступа</w:t>
+      </w:r>
+      <w:r>
+        <w:rPr>
+          <w:lang w:val="en-US"/>
+        </w:rPr>
+        <w:t>:</w:t>
+      </w:r>
+    </w:p>
+    <w:p>
       <w:r>
         <w:t>Во многих современных языках программирования атрибутам, так же, как и другим членам класса, можно задавать различный уровень доступа к данному члену класса.</w:t>
       </w:r>
@@ -338,17 +370,8 @@
           <w:b/>
           <w:lang w:val="en-US"/>
         </w:rPr>
-        <w:t xml:space="preserve">  private const int grabMagnitude = </w:t>
-      </w:r>
-      <w:proofErr w:type="gramStart"/>
-      <w:r>
-        <w:rPr>
-          <w:b/>
-          <w:lang w:val="en-US"/>
-        </w:rPr>
-        <w:t>100;</w:t>
-      </w:r>
-      <w:proofErr w:type="gramEnd"/>
+        <w:t xml:space="preserve">  private const int grabMagnitude = 100;</w:t>
+      </w:r>
     </w:p>
     <w:p>
       <w:pPr>
@@ -369,23 +392,7 @@
           <w:b/>
           <w:lang w:val="en-US"/>
         </w:rPr>
-        <w:t xml:space="preserve">public void </w:t>
-      </w:r>
-      <w:proofErr w:type="gramStart"/>
-      <w:r>
-        <w:rPr>
-          <w:b/>
-          <w:lang w:val="en-US"/>
-        </w:rPr>
-        <w:t>Grab(</w:t>
-      </w:r>
-      <w:proofErr w:type="gramEnd"/>
-      <w:r>
-        <w:rPr>
-          <w:b/>
-          <w:lang w:val="en-US"/>
-        </w:rPr>
-        <w:t xml:space="preserve">Item item) </w:t>
+        <w:t xml:space="preserve">public void Grab(Item item) </w:t>
       </w:r>
     </w:p>
     <w:p>
@@ -415,23 +422,7 @@
           <w:b/>
           <w:lang w:val="en-US"/>
         </w:rPr>
-        <w:t xml:space="preserve">    if (</w:t>
-      </w:r>
-      <w:proofErr w:type="gramStart"/>
-      <w:r>
-        <w:rPr>
-          <w:b/>
-          <w:lang w:val="en-US"/>
-        </w:rPr>
-        <w:t>item.magnitude</w:t>
-      </w:r>
-      <w:proofErr w:type="gramEnd"/>
-      <w:r>
-        <w:rPr>
-          <w:b/>
-          <w:lang w:val="en-US"/>
-        </w:rPr>
-        <w:t xml:space="preserve"> &lt; grabMagnitude) return;</w:t>
+        <w:t xml:space="preserve">    if (item.magnitude &lt; grabMagnitude) return;</w:t>
       </w:r>
     </w:p>
     <w:p>
@@ -464,49 +455,563 @@
         <w:rPr>
           <w:b/>
         </w:rPr>
+        <w:t>();</w:t>
+      </w:r>
+    </w:p>
+    <w:p>
+      <w:pPr>
+        <w:rPr>
+          <w:b/>
+        </w:rPr>
+      </w:pPr>
+      <w:r>
+        <w:rPr>
+          <w:b/>
+        </w:rPr>
+        <w:t xml:space="preserve">  }</w:t>
+      </w:r>
+    </w:p>
+    <w:p>
+      <w:pPr>
+        <w:rPr>
+          <w:b/>
+        </w:rPr>
+      </w:pPr>
+      <w:r>
+        <w:rPr>
+          <w:b/>
+        </w:rPr>
+        <w:t>}</w:t>
+      </w:r>
+    </w:p>
+    <w:p>
+      <w:r>
+        <w:t>М</w:t>
+      </w:r>
+      <w:r>
+        <w:t>етоды представляют поведение класса. Это функции, которые могут манипулировать атрибутами объекта или выполнять некоторые другие действия. Методы объявляются внутри класса, и доступ к ним можно получить с помощью экземпляров объекта. В том же примере класса “</w:t>
+      </w:r>
+      <w:r>
+        <w:rPr>
+          <w:lang w:val="en-US"/>
+        </w:rPr>
+        <w:t>Person</w:t>
+      </w:r>
+      <w:r>
+        <w:t>” методами могут быть “changeName”, “calculateAge” и “printInfo”.</w:t>
+      </w:r>
+    </w:p>
+    <w:p>
+      <w:r>
+        <w:t>Сигнатура функции относится к списку параметров и их типов данных для функции, а также к типу возвращаемого значения функции. Например, функция сложения двух целых чисел может иметь сигнатуру:</w:t>
+      </w:r>
+      <w:r>
+        <w:t xml:space="preserve"> </w:t>
+      </w:r>
+      <w:r>
+        <w:t>int Add (int num1, int num2);</w:t>
+      </w:r>
+    </w:p>
+    <w:p>
+      <w:r>
+        <w:lastRenderedPageBreak/>
+        <w:t>Тело функции относится к реализации функции и содержит фактический код функции для выполнения своей задачи. Для приведенной выше сигнатуры тело функции может быть:</w:t>
+      </w:r>
+    </w:p>
+    <w:p>
+      <w:pPr>
+        <w:rPr>
+          <w:lang w:val="en-US"/>
+        </w:rPr>
+      </w:pPr>
+      <w:r>
+        <w:rPr>
+          <w:lang w:val="en-US"/>
+        </w:rPr>
+        <w:t>int</w:t>
+      </w:r>
+      <w:r>
+        <w:rPr>
+          <w:lang w:val="en-US"/>
+        </w:rPr>
+        <w:t xml:space="preserve"> </w:t>
+      </w:r>
+      <w:r>
+        <w:rPr>
+          <w:lang w:val="en-US"/>
+        </w:rPr>
+        <w:t>Add</w:t>
+      </w:r>
+      <w:r>
+        <w:rPr>
+          <w:lang w:val="en-US"/>
+        </w:rPr>
         <w:t>(</w:t>
       </w:r>
-      <w:proofErr w:type="gramStart"/>
-      <w:r>
-        <w:rPr>
-          <w:b/>
-        </w:rPr>
-        <w:t>);</w:t>
-      </w:r>
-      <w:proofErr w:type="gramEnd"/>
-    </w:p>
-    <w:p>
-      <w:pPr>
-        <w:rPr>
-          <w:b/>
-        </w:rPr>
-      </w:pPr>
-      <w:r>
-        <w:rPr>
-          <w:b/>
-        </w:rPr>
-        <w:t xml:space="preserve">  }</w:t>
-      </w:r>
-    </w:p>
-    <w:p>
-      <w:pPr>
-        <w:rPr>
-          <w:b/>
-        </w:rPr>
-      </w:pPr>
-      <w:r>
-        <w:rPr>
-          <w:b/>
+      <w:r>
+        <w:rPr>
+          <w:lang w:val="en-US"/>
+        </w:rPr>
+        <w:t>int</w:t>
+      </w:r>
+      <w:r>
+        <w:rPr>
+          <w:lang w:val="en-US"/>
+        </w:rPr>
+        <w:t xml:space="preserve"> </w:t>
+      </w:r>
+      <w:r>
+        <w:rPr>
+          <w:lang w:val="en-US"/>
+        </w:rPr>
+        <w:t>num</w:t>
+      </w:r>
+      <w:r>
+        <w:rPr>
+          <w:lang w:val="en-US"/>
+        </w:rPr>
+        <w:t xml:space="preserve">1, </w:t>
+      </w:r>
+      <w:r>
+        <w:rPr>
+          <w:lang w:val="en-US"/>
+        </w:rPr>
+        <w:t>int</w:t>
+      </w:r>
+      <w:r>
+        <w:rPr>
+          <w:lang w:val="en-US"/>
+        </w:rPr>
+        <w:t xml:space="preserve"> </w:t>
+      </w:r>
+      <w:r>
+        <w:rPr>
+          <w:lang w:val="en-US"/>
+        </w:rPr>
+        <w:t>num</w:t>
+      </w:r>
+      <w:r>
+        <w:rPr>
+          <w:lang w:val="en-US"/>
+        </w:rPr>
+        <w:t xml:space="preserve">2) { </w:t>
+      </w:r>
+      <w:r>
+        <w:rPr>
+          <w:lang w:val="en-US"/>
+        </w:rPr>
+        <w:t>return</w:t>
+      </w:r>
+      <w:r>
+        <w:rPr>
+          <w:lang w:val="en-US"/>
+        </w:rPr>
+        <w:t xml:space="preserve"> </w:t>
+      </w:r>
+      <w:r>
+        <w:rPr>
+          <w:lang w:val="en-US"/>
+        </w:rPr>
+        <w:t>num</w:t>
+      </w:r>
+      <w:r>
+        <w:rPr>
+          <w:lang w:val="en-US"/>
+        </w:rPr>
+        <w:t xml:space="preserve">1 + </w:t>
+      </w:r>
+      <w:r>
+        <w:rPr>
+          <w:lang w:val="en-US"/>
+        </w:rPr>
+        <w:t>num</w:t>
+      </w:r>
+      <w:r>
+        <w:rPr>
+          <w:lang w:val="en-US"/>
+        </w:rPr>
+        <w:t>2; }</w:t>
+      </w:r>
+    </w:p>
+    <w:p>
+      <w:r>
+        <w:t>Статические члены класса — это атрибуты или методы, связанные с классом, а не с экземпляром этого класса. Они объявляются с помощью ключевого слова «</w:t>
+      </w:r>
+      <w:r>
+        <w:rPr>
+          <w:lang w:val="en-US"/>
+        </w:rPr>
+        <w:t>static</w:t>
+      </w:r>
+      <w:r>
+        <w:t>», и к ним можно получить доступ без необходимости создания экземпляра объекта класса. Статические члены полезны для создания общих данных между всеми объектами класса или для реализации служебных функций, которым не требуется доступ к каким-либо данным, относящимся к конкретному экземпляру.</w:t>
+      </w:r>
+    </w:p>
+    <w:p>
+      <w:pPr>
+        <w:rPr>
+          <w:b/>
+          <w:bCs/>
+        </w:rPr>
+      </w:pPr>
+      <w:r>
+        <w:rPr>
+          <w:b/>
+          <w:bCs/>
+        </w:rPr>
+        <w:t xml:space="preserve">Например, при разработке своего проекта </w:t>
+      </w:r>
+      <w:r>
+        <w:rPr>
+          <w:b/>
+          <w:bCs/>
+          <w:lang w:val="en-US"/>
+        </w:rPr>
+        <w:t>VR</w:t>
+      </w:r>
+      <w:r>
+        <w:rPr>
+          <w:b/>
+          <w:bCs/>
+        </w:rPr>
+        <w:t>-симуляции</w:t>
+      </w:r>
+      <w:r>
+        <w:rPr>
+          <w:b/>
+          <w:bCs/>
+        </w:rPr>
+        <w:t xml:space="preserve"> я реализовал класс </w:t>
+      </w:r>
+      <w:r>
+        <w:rPr>
+          <w:b/>
+          <w:bCs/>
+          <w:lang w:val="en-US"/>
+        </w:rPr>
+        <w:t>WidgetCreator</w:t>
+      </w:r>
+      <w:r>
+        <w:rPr>
+          <w:b/>
+          <w:bCs/>
+        </w:rPr>
+        <w:t xml:space="preserve">, </w:t>
+      </w:r>
+      <w:r>
+        <w:rPr>
+          <w:b/>
+          <w:bCs/>
+        </w:rPr>
+        <w:t xml:space="preserve">который имел статический член класса </w:t>
+      </w:r>
+      <w:r>
+        <w:rPr>
+          <w:b/>
+          <w:bCs/>
+          <w:lang w:val="en-US"/>
+        </w:rPr>
+        <w:t>GlobalWidgetCount</w:t>
+      </w:r>
+      <w:r>
+        <w:rPr>
+          <w:b/>
+          <w:bCs/>
+        </w:rPr>
+        <w:t xml:space="preserve">, </w:t>
+      </w:r>
+      <w:r>
+        <w:rPr>
+          <w:b/>
+          <w:bCs/>
+        </w:rPr>
+        <w:t>это целочисленный атрибут, который инкрементировался при создании виджета из любого экземпляра класса и декрементировался при уничтожении виджета из любого экземпляра класса.</w:t>
+      </w:r>
+    </w:p>
+    <w:p>
+      <w:pPr>
+        <w:rPr>
+          <w:b/>
+          <w:bCs/>
+        </w:rPr>
+      </w:pPr>
+      <w:r>
+        <w:rPr>
+          <w:b/>
+          <w:bCs/>
+        </w:rPr>
+        <w:t xml:space="preserve">Реализация на языке программирования </w:t>
+      </w:r>
+      <w:r>
+        <w:rPr>
+          <w:b/>
+          <w:bCs/>
+          <w:lang w:val="en-US"/>
+        </w:rPr>
+        <w:t>C</w:t>
+      </w:r>
+      <w:r>
+        <w:rPr>
+          <w:b/>
+          <w:bCs/>
+        </w:rPr>
+        <w:t>#</w:t>
+      </w:r>
+      <w:r>
+        <w:rPr>
+          <w:b/>
+          <w:bCs/>
+        </w:rPr>
+        <w:t xml:space="preserve"> </w:t>
+      </w:r>
+      <w:r>
+        <w:rPr>
+          <w:b/>
+          <w:bCs/>
+        </w:rPr>
+        <w:t>следующая</w:t>
+      </w:r>
+      <w:r>
+        <w:rPr>
+          <w:b/>
+          <w:bCs/>
+        </w:rPr>
+        <w:t>:</w:t>
+      </w:r>
+    </w:p>
+    <w:p>
+      <w:pPr>
+        <w:rPr>
+          <w:b/>
+          <w:bCs/>
+          <w:lang w:val="en-US"/>
+        </w:rPr>
+      </w:pPr>
+      <w:r>
+        <w:rPr>
+          <w:b/>
+          <w:bCs/>
+          <w:lang w:val="en-US"/>
+        </w:rPr>
+        <w:t>public</w:t>
+      </w:r>
+      <w:r>
+        <w:rPr>
+          <w:b/>
+          <w:bCs/>
+          <w:lang w:val="en-US"/>
+        </w:rPr>
+        <w:t xml:space="preserve"> </w:t>
+      </w:r>
+      <w:r>
+        <w:rPr>
+          <w:b/>
+          <w:bCs/>
+          <w:lang w:val="en-US"/>
+        </w:rPr>
+        <w:t>class</w:t>
+      </w:r>
+      <w:r>
+        <w:rPr>
+          <w:b/>
+          <w:bCs/>
+          <w:lang w:val="en-US"/>
+        </w:rPr>
+        <w:t xml:space="preserve"> </w:t>
+      </w:r>
+      <w:r>
+        <w:rPr>
+          <w:b/>
+          <w:bCs/>
+          <w:lang w:val="en-US"/>
+        </w:rPr>
+        <w:t>WidgetCreator</w:t>
+      </w:r>
+    </w:p>
+    <w:p>
+      <w:pPr>
+        <w:rPr>
+          <w:b/>
+          <w:bCs/>
+          <w:lang w:val="en-US"/>
+        </w:rPr>
+      </w:pPr>
+      <w:r>
+        <w:rPr>
+          <w:b/>
+          <w:bCs/>
+          <w:lang w:val="en-US"/>
+        </w:rPr>
+        <w:t>{</w:t>
+      </w:r>
+    </w:p>
+    <w:p>
+      <w:pPr>
+        <w:rPr>
+          <w:b/>
+          <w:bCs/>
+          <w:lang w:val="en-US"/>
+        </w:rPr>
+      </w:pPr>
+      <w:r>
+        <w:rPr>
+          <w:b/>
+          <w:bCs/>
+          <w:lang w:val="en-US"/>
+        </w:rPr>
+        <w:t xml:space="preserve">   private static int GlobalWidgetCount = 0;</w:t>
+      </w:r>
+    </w:p>
+    <w:p>
+      <w:pPr>
+        <w:rPr>
+          <w:b/>
+          <w:bCs/>
+          <w:lang w:val="en-US"/>
+        </w:rPr>
+      </w:pPr>
+      <w:r>
+        <w:rPr>
+          <w:b/>
+          <w:bCs/>
+          <w:lang w:val="en-US"/>
+        </w:rPr>
+        <w:t xml:space="preserve">   public static int GetGlobalWidgetCount() { return GlobalWidgetCount; }</w:t>
+      </w:r>
+    </w:p>
+    <w:p>
+      <w:pPr>
+        <w:rPr>
+          <w:b/>
+          <w:bCs/>
+          <w:lang w:val="en-US"/>
+        </w:rPr>
+      </w:pPr>
+      <w:r>
+        <w:rPr>
+          <w:b/>
+          <w:bCs/>
+          <w:lang w:val="en-US"/>
+        </w:rPr>
+        <w:t xml:space="preserve">   public Widget CreateWidget() { GlobalWidgetCount++; return new Widget(); }</w:t>
+      </w:r>
+    </w:p>
+    <w:p>
+      <w:pPr>
+        <w:rPr>
+          <w:b/>
+          <w:bCs/>
+          <w:lang w:val="en-US"/>
+        </w:rPr>
+      </w:pPr>
+      <w:r>
+        <w:rPr>
+          <w:b/>
+          <w:bCs/>
+          <w:lang w:val="en-US"/>
+        </w:rPr>
+        <w:t xml:space="preserve">   public void DeleteWidget(Widget* widget) {widget.Dispose(); delete widget; GlobalWidgetCount—;}</w:t>
+      </w:r>
+    </w:p>
+    <w:p>
+      <w:pPr>
+        <w:rPr>
+          <w:b/>
+          <w:bCs/>
+        </w:rPr>
+      </w:pPr>
+      <w:r>
+        <w:rPr>
+          <w:b/>
+          <w:bCs/>
         </w:rPr>
         <w:t>}</w:t>
       </w:r>
     </w:p>
     <w:p>
       <w:r>
-        <w:t>М</w:t>
-      </w:r>
-      <w:r>
-        <w:t>етоды представляют поведение класса. Это функции, которые могут манипулировать атрибутами объекта или выполнять некоторые другие действия. Методы объявляются внутри класса, и доступ к ним можно получить с помощью экземпляров объекта. В том же примере класса “</w:t>
+        <w:t>Конструкторы — это специальные типы методов, которые вызываются при создании объекта класса. Они используются для инициализации атрибутов объекта. Конструкторы могут быть двух типов: с параметрами и без них.</w:t>
+      </w:r>
+    </w:p>
+    <w:p>
+      <w:r>
+        <w:t>Конструкторы без параметров являются конструкторами по умолчанию. Они не принимают никаких аргументов и имеют пустую реализацию. Например, рассмотрим следующий код:</w:t>
+      </w:r>
+    </w:p>
+    <w:p>
+      <w:pPr>
+        <w:spacing w:line="240" w:lineRule="auto"/>
+        <w:rPr>
+          <w:lang w:val="en-US"/>
+        </w:rPr>
+      </w:pPr>
+      <w:r>
+        <w:rPr>
+          <w:lang w:val="en-US"/>
+        </w:rPr>
+        <w:t>class</w:t>
+      </w:r>
+      <w:r>
+        <w:rPr>
+          <w:lang w:val="en-US"/>
+        </w:rPr>
+        <w:t xml:space="preserve"> Person</w:t>
+      </w:r>
+    </w:p>
+    <w:p>
+      <w:pPr>
+        <w:spacing w:line="240" w:lineRule="auto"/>
+        <w:rPr>
+          <w:lang w:val="en-US"/>
+        </w:rPr>
+      </w:pPr>
+      <w:r>
+        <w:rPr>
+          <w:lang w:val="en-US"/>
+        </w:rPr>
+        <w:t>{</w:t>
+      </w:r>
+    </w:p>
+    <w:p>
+      <w:pPr>
+        <w:spacing w:line="240" w:lineRule="auto"/>
+        <w:rPr>
+          <w:lang w:val="en-US"/>
+        </w:rPr>
+      </w:pPr>
+      <w:r>
+        <w:rPr>
+          <w:lang w:val="en-US"/>
+        </w:rPr>
+        <w:t xml:space="preserve">   public string Name;</w:t>
+      </w:r>
+    </w:p>
+    <w:p>
+      <w:pPr>
+        <w:spacing w:line="240" w:lineRule="auto"/>
+        <w:rPr>
+          <w:lang w:val="en-US"/>
+        </w:rPr>
+      </w:pPr>
+      <w:r>
+        <w:rPr>
+          <w:lang w:val="en-US"/>
+        </w:rPr>
+        <w:t xml:space="preserve">   public int Age;</w:t>
+      </w:r>
+    </w:p>
+    <w:p>
+      <w:pPr>
+        <w:spacing w:line="240" w:lineRule="auto"/>
+      </w:pPr>
+      <w:r>
+        <w:rPr>
+          <w:lang w:val="en-US"/>
+        </w:rPr>
+        <w:t xml:space="preserve">   public</w:t>
+      </w:r>
+      <w:r>
+        <w:t xml:space="preserve"> </w:t>
       </w:r>
       <w:r>
         <w:rPr>
@@ -515,318 +1020,248 @@
         <w:t>Person</w:t>
       </w:r>
       <w:r>
-        <w:t>” методами могут быть “changeName”, “calculateAge” и “printInfo”.</w:t>
-      </w:r>
-    </w:p>
-    <w:p>
-      <w:r>
-        <w:t>Сигнатура функции относится к списку параметров и их типов данных для функции, а также к типу возвращаемого значения функции. Например, функция сложения двух целых чисел может иметь сигнатуру:</w:t>
+        <w:t>() { }</w:t>
+      </w:r>
+    </w:p>
+    <w:p>
+      <w:pPr>
+        <w:spacing w:line="240" w:lineRule="auto"/>
+      </w:pPr>
+      <w:r>
+        <w:t>}</w:t>
+      </w:r>
+    </w:p>
+    <w:p>
+      <w:pPr>
+        <w:spacing w:line="240" w:lineRule="auto"/>
+      </w:pPr>
+    </w:p>
+    <w:p>
+      <w:pPr>
+        <w:spacing w:line="240" w:lineRule="auto"/>
+        <w:rPr>
+          <w:lang w:val="en-US"/>
+        </w:rPr>
+      </w:pPr>
+      <w:r>
+        <w:t xml:space="preserve">Приведенный выше код объявляет класс </w:t>
+      </w:r>
+      <w:r>
+        <w:t>“</w:t>
+      </w:r>
+      <w:r>
+        <w:t>Person</w:t>
+      </w:r>
+      <w:r>
+        <w:t>”</w:t>
+      </w:r>
+      <w:r>
+        <w:t xml:space="preserve"> без какого-либо параметризованного конструктора.</w:t>
       </w:r>
       <w:r>
         <w:t xml:space="preserve"> </w:t>
       </w:r>
       <w:r>
-        <w:t>int Add (int num1, int num2);</w:t>
-      </w:r>
-    </w:p>
-    <w:p>
-      <w:r>
-        <w:t>Тело функции относится к реализации функции и содержит фактический код функции для выполнения своей задачи. Для приведенной выше сигнатуры тело функции может быть:</w:t>
-      </w:r>
-    </w:p>
-    <w:p>
-      <w:r>
-        <w:rPr>
-          <w:lang w:val="en-US"/>
-        </w:rPr>
-        <w:t>int</w:t>
-      </w:r>
-      <w:r>
+        <w:t xml:space="preserve">Инициализировать атрибуты </w:t>
+      </w:r>
+      <w:r>
+        <w:t>“</w:t>
+      </w:r>
+      <w:r>
+        <w:rPr>
+          <w:lang w:val="en-US"/>
+        </w:rPr>
+        <w:t>Name</w:t>
+      </w:r>
+      <w:r>
+        <w:t xml:space="preserve">” </w:t>
+      </w:r>
+      <w:r>
+        <w:t xml:space="preserve">и </w:t>
+      </w:r>
+      <w:r>
+        <w:t>“</w:t>
+      </w:r>
+      <w:r>
+        <w:rPr>
+          <w:lang w:val="en-US"/>
+        </w:rPr>
+        <w:t>Age</w:t>
+      </w:r>
+      <w:r>
+        <w:t>”</w:t>
+      </w:r>
+      <w:r>
+        <w:t xml:space="preserve"> в таком случае необходимо через обращение к атрибутам экземпляра класса. Например</w:t>
+      </w:r>
+      <w:r>
+        <w:rPr>
+          <w:lang w:val="en-US"/>
+        </w:rPr>
+        <w:t>:</w:t>
+      </w:r>
+    </w:p>
+    <w:p>
+      <w:pPr>
+        <w:spacing w:line="240" w:lineRule="auto"/>
+        <w:rPr>
+          <w:lang w:val="en-US"/>
+        </w:rPr>
+      </w:pPr>
+      <w:r>
+        <w:rPr>
+          <w:lang w:val="en-US"/>
+        </w:rPr>
+        <w:t>Person</w:t>
+      </w:r>
+      <w:r>
+        <w:rPr>
+          <w:lang w:val="en-US"/>
+        </w:rPr>
         <w:t xml:space="preserve"> </w:t>
       </w:r>
-      <w:proofErr w:type="gramStart"/>
-      <w:r>
-        <w:rPr>
-          <w:lang w:val="en-US"/>
-        </w:rPr>
-        <w:t>Add</w:t>
-      </w:r>
-      <w:r>
-        <w:t>(</w:t>
-      </w:r>
-      <w:proofErr w:type="gramEnd"/>
-      <w:r>
-        <w:rPr>
-          <w:lang w:val="en-US"/>
-        </w:rPr>
-        <w:t>int</w:t>
-      </w:r>
-      <w:r>
+      <w:r>
+        <w:rPr>
+          <w:lang w:val="en-US"/>
+        </w:rPr>
+        <w:t>worker</w:t>
+      </w:r>
+      <w:r>
+        <w:rPr>
+          <w:lang w:val="en-US"/>
+        </w:rPr>
+        <w:t xml:space="preserve"> = </w:t>
+      </w:r>
+      <w:r>
+        <w:rPr>
+          <w:lang w:val="en-US"/>
+        </w:rPr>
+        <w:t>new</w:t>
+      </w:r>
+      <w:r>
+        <w:rPr>
+          <w:lang w:val="en-US"/>
+        </w:rPr>
         <w:t xml:space="preserve"> </w:t>
       </w:r>
       <w:r>
         <w:rPr>
           <w:lang w:val="en-US"/>
         </w:rPr>
-        <w:t>num</w:t>
-      </w:r>
-      <w:r>
-        <w:t xml:space="preserve">1, </w:t>
-      </w:r>
-      <w:r>
-        <w:rPr>
-          <w:lang w:val="en-US"/>
-        </w:rPr>
-        <w:t>int</w:t>
-      </w:r>
-      <w:r>
+        <w:t>Person();</w:t>
+      </w:r>
+    </w:p>
+    <w:p>
+      <w:pPr>
+        <w:spacing w:line="240" w:lineRule="auto"/>
+        <w:rPr>
+          <w:lang w:val="en-US"/>
+        </w:rPr>
+      </w:pPr>
+      <w:r>
+        <w:rPr>
+          <w:lang w:val="en-US"/>
+        </w:rPr>
+        <w:t>Worker.Name = “Oleg”;</w:t>
+      </w:r>
+    </w:p>
+    <w:p>
+      <w:pPr>
+        <w:spacing w:line="240" w:lineRule="auto"/>
+      </w:pPr>
+      <w:r>
+        <w:rPr>
+          <w:lang w:val="en-US"/>
+        </w:rPr>
+        <w:lastRenderedPageBreak/>
+        <w:t>Worke</w:t>
+      </w:r>
+      <w:r>
+        <w:rPr>
+          <w:lang w:val="en-US"/>
+        </w:rPr>
+        <w:t>r</w:t>
+      </w:r>
+      <w:r>
+        <w:t>.</w:t>
+      </w:r>
+      <w:r>
+        <w:rPr>
+          <w:lang w:val="en-US"/>
+        </w:rPr>
+        <w:t>Age</w:t>
+      </w:r>
+      <w:r>
+        <w:t xml:space="preserve"> = 22;</w:t>
+      </w:r>
+    </w:p>
+    <w:p>
+      <w:pPr>
+        <w:spacing w:line="240" w:lineRule="auto"/>
+        <w:rPr>
+          <w:lang w:val="en-US"/>
+        </w:rPr>
+      </w:pPr>
+      <w:r>
+        <w:t>Конструкторы с параметрами принимают один или несколько аргументов, которые используются для инициализации атрибутов объекта. Например</w:t>
+      </w:r>
+      <w:r>
+        <w:rPr>
+          <w:lang w:val="en-US"/>
+        </w:rPr>
+        <w:t xml:space="preserve">, </w:t>
+      </w:r>
+      <w:r>
+        <w:t>рассмотрим</w:t>
+      </w:r>
+      <w:r>
+        <w:rPr>
+          <w:lang w:val="en-US"/>
+        </w:rPr>
         <w:t xml:space="preserve"> </w:t>
       </w:r>
       <w:r>
-        <w:rPr>
-          <w:lang w:val="en-US"/>
-        </w:rPr>
-        <w:t>num</w:t>
-      </w:r>
-      <w:r>
-        <w:t xml:space="preserve">2) { </w:t>
-      </w:r>
-      <w:r>
-        <w:rPr>
-          <w:lang w:val="en-US"/>
-        </w:rPr>
-        <w:t>return</w:t>
-      </w:r>
-      <w:r>
+        <w:t>следующий</w:t>
+      </w:r>
+      <w:r>
+        <w:rPr>
+          <w:lang w:val="en-US"/>
+        </w:rPr>
         <w:t xml:space="preserve"> </w:t>
       </w:r>
       <w:r>
-        <w:rPr>
-          <w:lang w:val="en-US"/>
-        </w:rPr>
-        <w:t>num</w:t>
-      </w:r>
-      <w:r>
-        <w:t xml:space="preserve">1 + </w:t>
-      </w:r>
-      <w:r>
-        <w:rPr>
-          <w:lang w:val="en-US"/>
-        </w:rPr>
-        <w:t>num</w:t>
-      </w:r>
-      <w:r>
-        <w:t>2; }</w:t>
-      </w:r>
-    </w:p>
-    <w:p>
-      <w:r>
-        <w:lastRenderedPageBreak/>
-        <w:t>Статические члены класса — это атрибуты или методы, связанные с классом, а не с экземпляром этого класса. Они объявляются с помощью ключевого слова «</w:t>
-      </w:r>
-      <w:r>
-        <w:rPr>
-          <w:lang w:val="en-US"/>
-        </w:rPr>
-        <w:t>static</w:t>
-      </w:r>
-      <w:r>
-        <w:t>», и к ним можно получить доступ без необходимости создания экземпляра объекта класса. Статические члены полезны для создания общих данных между всеми объектами класса или для реализации служебных функций, которым не требуется доступ к каким-либо данным, относящимся к конкретному экземпляру.</w:t>
-      </w:r>
-    </w:p>
-    <w:p>
-      <w:pPr>
-        <w:rPr>
-          <w:b/>
-          <w:bCs/>
-        </w:rPr>
-      </w:pPr>
-      <w:r>
-        <w:rPr>
-          <w:b/>
-          <w:bCs/>
-        </w:rPr>
-        <w:t xml:space="preserve">Например, при разработке своего проекта </w:t>
-      </w:r>
-      <w:r>
-        <w:rPr>
-          <w:b/>
-          <w:bCs/>
-          <w:lang w:val="en-US"/>
-        </w:rPr>
-        <w:t>VR</w:t>
-      </w:r>
-      <w:r>
-        <w:rPr>
-          <w:b/>
-          <w:bCs/>
-        </w:rPr>
-        <w:t>-симуляции</w:t>
-      </w:r>
-      <w:r>
-        <w:rPr>
-          <w:b/>
-          <w:bCs/>
-        </w:rPr>
-        <w:t xml:space="preserve"> я реализовал класс </w:t>
-      </w:r>
-      <w:r>
-        <w:rPr>
-          <w:b/>
-          <w:bCs/>
-          <w:lang w:val="en-US"/>
-        </w:rPr>
-        <w:t>WidgetCreator</w:t>
-      </w:r>
-      <w:r>
-        <w:rPr>
-          <w:b/>
-          <w:bCs/>
-        </w:rPr>
-        <w:t xml:space="preserve">, </w:t>
-      </w:r>
-      <w:r>
-        <w:rPr>
-          <w:b/>
-          <w:bCs/>
-        </w:rPr>
-        <w:t xml:space="preserve">который имел статический член класса </w:t>
-      </w:r>
-      <w:r>
-        <w:rPr>
-          <w:b/>
-          <w:bCs/>
-          <w:lang w:val="en-US"/>
-        </w:rPr>
-        <w:t>GlobalWidgetCount</w:t>
-      </w:r>
-      <w:r>
-        <w:rPr>
-          <w:b/>
-          <w:bCs/>
-        </w:rPr>
-        <w:t xml:space="preserve">, </w:t>
-      </w:r>
-      <w:r>
-        <w:rPr>
-          <w:b/>
-          <w:bCs/>
-        </w:rPr>
-        <w:t>это целочисленный атрибут, который инкрементировался при создании виджета из любого экземпляра класса и декрементировался при уничтожении виджета из любого экземпляра класса.</w:t>
-      </w:r>
-    </w:p>
-    <w:p>
-      <w:pPr>
-        <w:rPr>
-          <w:b/>
-          <w:bCs/>
-        </w:rPr>
-      </w:pPr>
-      <w:r>
-        <w:rPr>
-          <w:b/>
-          <w:bCs/>
-        </w:rPr>
-        <w:t xml:space="preserve">Реализация на языке программирования </w:t>
-      </w:r>
-      <w:r>
-        <w:rPr>
-          <w:b/>
-          <w:bCs/>
-          <w:lang w:val="en-US"/>
-        </w:rPr>
-        <w:t>C</w:t>
-      </w:r>
-      <w:r>
-        <w:rPr>
-          <w:b/>
-          <w:bCs/>
-        </w:rPr>
-        <w:t>#</w:t>
-      </w:r>
-      <w:r>
-        <w:rPr>
-          <w:b/>
-          <w:bCs/>
-        </w:rPr>
-        <w:t xml:space="preserve"> </w:t>
-      </w:r>
-      <w:r>
-        <w:rPr>
-          <w:b/>
-          <w:bCs/>
-        </w:rPr>
-        <w:t>следующая</w:t>
-      </w:r>
-      <w:r>
-        <w:rPr>
-          <w:b/>
-          <w:bCs/>
+        <w:t>код</w:t>
+      </w:r>
+      <w:r>
+        <w:rPr>
+          <w:lang w:val="en-US"/>
         </w:rPr>
         <w:t>:</w:t>
       </w:r>
     </w:p>
     <w:p>
       <w:pPr>
-        <w:rPr>
-          <w:b/>
-          <w:bCs/>
-          <w:lang w:val="en-US"/>
-        </w:rPr>
-      </w:pPr>
-      <w:r>
-        <w:rPr>
-          <w:b/>
-          <w:bCs/>
-          <w:lang w:val="en-US"/>
-        </w:rPr>
-        <w:t>public</w:t>
-      </w:r>
-      <w:r>
-        <w:rPr>
-          <w:b/>
-          <w:bCs/>
-          <w:lang w:val="en-US"/>
-        </w:rPr>
-        <w:t xml:space="preserve"> </w:t>
-      </w:r>
-      <w:r>
-        <w:rPr>
-          <w:b/>
-          <w:bCs/>
-          <w:lang w:val="en-US"/>
-        </w:rPr>
-        <w:t>class</w:t>
-      </w:r>
-      <w:r>
-        <w:rPr>
-          <w:b/>
-          <w:bCs/>
-          <w:lang w:val="en-US"/>
-        </w:rPr>
-        <w:t xml:space="preserve"> </w:t>
-      </w:r>
-      <w:r>
-        <w:rPr>
-          <w:b/>
-          <w:bCs/>
-          <w:lang w:val="en-US"/>
-        </w:rPr>
-        <w:t>WidgetCreator</w:t>
-      </w:r>
-    </w:p>
-    <w:p>
-      <w:pPr>
-        <w:rPr>
-          <w:b/>
-          <w:bCs/>
-          <w:lang w:val="en-US"/>
-        </w:rPr>
-      </w:pPr>
-      <w:r>
-        <w:rPr>
-          <w:b/>
-          <w:bCs/>
+        <w:spacing w:line="240" w:lineRule="auto"/>
+        <w:rPr>
+          <w:lang w:val="en-US"/>
+        </w:rPr>
+      </w:pPr>
+      <w:r>
+        <w:rPr>
+          <w:lang w:val="en-US"/>
+        </w:rPr>
+        <w:t>class Person</w:t>
+      </w:r>
+    </w:p>
+    <w:p>
+      <w:pPr>
+        <w:spacing w:line="240" w:lineRule="auto"/>
+        <w:rPr>
+          <w:lang w:val="en-US"/>
+        </w:rPr>
+      </w:pPr>
+      <w:r>
+        <w:rPr>
           <w:lang w:val="en-US"/>
         </w:rPr>
         <w:t>{</w:t>
@@ -834,268 +1269,103 @@
     </w:p>
     <w:p>
       <w:pPr>
-        <w:rPr>
-          <w:b/>
-          <w:bCs/>
-          <w:lang w:val="en-US"/>
-        </w:rPr>
-      </w:pPr>
-      <w:r>
-        <w:rPr>
-          <w:b/>
-          <w:bCs/>
-          <w:lang w:val="en-US"/>
-        </w:rPr>
-        <w:t xml:space="preserve">   private static int GlobalWidgetCount = </w:t>
-      </w:r>
-      <w:proofErr w:type="gramStart"/>
-      <w:r>
-        <w:rPr>
-          <w:b/>
-          <w:bCs/>
-          <w:lang w:val="en-US"/>
-        </w:rPr>
-        <w:t>0;</w:t>
-      </w:r>
-      <w:proofErr w:type="gramEnd"/>
-    </w:p>
-    <w:p>
-      <w:pPr>
-        <w:rPr>
-          <w:b/>
-          <w:bCs/>
-          <w:lang w:val="en-US"/>
-        </w:rPr>
-      </w:pPr>
-      <w:r>
-        <w:rPr>
-          <w:b/>
-          <w:bCs/>
-          <w:lang w:val="en-US"/>
-        </w:rPr>
-        <w:t xml:space="preserve">   public static int </w:t>
-      </w:r>
-      <w:proofErr w:type="gramStart"/>
-      <w:r>
-        <w:rPr>
-          <w:b/>
-          <w:bCs/>
-          <w:lang w:val="en-US"/>
-        </w:rPr>
-        <w:t>GetGlobalWidgetCount(</w:t>
-      </w:r>
-      <w:proofErr w:type="gramEnd"/>
-      <w:r>
-        <w:rPr>
-          <w:b/>
-          <w:bCs/>
-          <w:lang w:val="en-US"/>
-        </w:rPr>
-        <w:t>) { return GlobalWidgetCount; }</w:t>
-      </w:r>
-    </w:p>
-    <w:p>
-      <w:pPr>
-        <w:rPr>
-          <w:b/>
-          <w:bCs/>
-          <w:lang w:val="en-US"/>
-        </w:rPr>
-      </w:pPr>
-      <w:r>
-        <w:rPr>
-          <w:b/>
-          <w:bCs/>
-          <w:lang w:val="en-US"/>
-        </w:rPr>
-        <w:t xml:space="preserve">   public Widget </w:t>
-      </w:r>
-      <w:proofErr w:type="gramStart"/>
-      <w:r>
-        <w:rPr>
-          <w:b/>
-          <w:bCs/>
-          <w:lang w:val="en-US"/>
-        </w:rPr>
-        <w:t>CreateWidget(</w:t>
-      </w:r>
-      <w:proofErr w:type="gramEnd"/>
-      <w:r>
-        <w:rPr>
-          <w:b/>
-          <w:bCs/>
-          <w:lang w:val="en-US"/>
-        </w:rPr>
-        <w:t>) { GlobalWidgetCount++; return new Widget(); }</w:t>
-      </w:r>
-    </w:p>
-    <w:p>
-      <w:pPr>
-        <w:rPr>
-          <w:b/>
-          <w:bCs/>
-          <w:lang w:val="en-US"/>
-        </w:rPr>
-      </w:pPr>
-      <w:r>
-        <w:rPr>
-          <w:b/>
-          <w:bCs/>
-          <w:lang w:val="en-US"/>
-        </w:rPr>
-        <w:t xml:space="preserve">   public void </w:t>
-      </w:r>
-      <w:proofErr w:type="gramStart"/>
-      <w:r>
-        <w:rPr>
-          <w:b/>
-          <w:bCs/>
-          <w:lang w:val="en-US"/>
-        </w:rPr>
-        <w:t>DeleteWidget(</w:t>
-      </w:r>
-      <w:proofErr w:type="gramEnd"/>
-      <w:r>
-        <w:rPr>
-          <w:b/>
-          <w:bCs/>
-          <w:lang w:val="en-US"/>
-        </w:rPr>
-        <w:t>Widget* widget) {widget.Dispose(); delete widget; GlobalWidgetCount—;}</w:t>
-      </w:r>
-    </w:p>
-    <w:p>
-      <w:pPr>
-        <w:rPr>
-          <w:b/>
-          <w:bCs/>
-        </w:rPr>
-      </w:pPr>
-      <w:r>
-        <w:rPr>
-          <w:b/>
-          <w:bCs/>
-        </w:rPr>
+        <w:spacing w:line="240" w:lineRule="auto"/>
+        <w:rPr>
+          <w:lang w:val="en-US"/>
+        </w:rPr>
+      </w:pPr>
+      <w:r>
+        <w:rPr>
+          <w:lang w:val="en-US"/>
+        </w:rPr>
+        <w:t xml:space="preserve">   public string Name;</w:t>
+      </w:r>
+    </w:p>
+    <w:p>
+      <w:pPr>
+        <w:spacing w:line="240" w:lineRule="auto"/>
+        <w:rPr>
+          <w:lang w:val="en-US"/>
+        </w:rPr>
+      </w:pPr>
+      <w:r>
+        <w:rPr>
+          <w:lang w:val="en-US"/>
+        </w:rPr>
+        <w:t xml:space="preserve">   public int Age;</w:t>
+      </w:r>
+    </w:p>
+    <w:p>
+      <w:pPr>
+        <w:spacing w:line="240" w:lineRule="auto"/>
+        <w:rPr>
+          <w:lang w:val="en-US"/>
+        </w:rPr>
+      </w:pPr>
+      <w:r>
+        <w:rPr>
+          <w:lang w:val="en-US"/>
+        </w:rPr>
+        <w:t xml:space="preserve">   public Person(string name, int age)</w:t>
+      </w:r>
+    </w:p>
+    <w:p>
+      <w:pPr>
+        <w:spacing w:line="240" w:lineRule="auto"/>
+        <w:rPr>
+          <w:lang w:val="en-US"/>
+        </w:rPr>
+      </w:pPr>
+      <w:r>
+        <w:rPr>
+          <w:lang w:val="en-US"/>
+        </w:rPr>
+        <w:t xml:space="preserve">   {</w:t>
+      </w:r>
+    </w:p>
+    <w:p>
+      <w:pPr>
+        <w:spacing w:line="240" w:lineRule="auto"/>
+        <w:rPr>
+          <w:lang w:val="en-US"/>
+        </w:rPr>
+      </w:pPr>
+      <w:r>
+        <w:rPr>
+          <w:lang w:val="en-US"/>
+        </w:rPr>
+        <w:t xml:space="preserve">       this.Name = name;</w:t>
+      </w:r>
+    </w:p>
+    <w:p>
+      <w:pPr>
+        <w:spacing w:line="240" w:lineRule="auto"/>
+        <w:rPr>
+          <w:lang w:val="en-US"/>
+        </w:rPr>
+      </w:pPr>
+      <w:r>
+        <w:rPr>
+          <w:lang w:val="en-US"/>
+        </w:rPr>
+        <w:t xml:space="preserve">       this.Age = age;</w:t>
+      </w:r>
+    </w:p>
+    <w:p>
+      <w:pPr>
+        <w:spacing w:line="240" w:lineRule="auto"/>
+      </w:pPr>
+      <w:r>
+        <w:rPr>
+          <w:lang w:val="en-US"/>
+        </w:rPr>
+        <w:t xml:space="preserve">   </w:t>
+      </w:r>
+      <w:r>
         <w:t>}</w:t>
       </w:r>
     </w:p>
     <w:p>
-      <w:r>
-        <w:t>Конструкторы — это специальные типы методов, которые вызываются при создании объекта класса. Они используются для инициализации атрибутов объекта. Конструкторы могут быть двух типов: с параметрами и без них.</w:t>
-      </w:r>
-    </w:p>
-    <w:p>
-      <w:r>
-        <w:t>Конструкторы без параметров являются конструкторами по умолчанию. Они не принимают никаких аргументов и имеют пустую реализацию. Например, рассмотрим следующий код:</w:t>
-      </w:r>
-    </w:p>
-    <w:p>
-      <w:pPr>
-        <w:spacing w:line="240" w:lineRule="auto"/>
-        <w:rPr>
-          <w:lang w:val="en-US"/>
-        </w:rPr>
-      </w:pPr>
-      <w:r>
-        <w:rPr>
-          <w:lang w:val="en-US"/>
-        </w:rPr>
-        <w:t>class</w:t>
-      </w:r>
-      <w:r>
-        <w:rPr>
-          <w:lang w:val="en-US"/>
-        </w:rPr>
-        <w:t xml:space="preserve"> Person</w:t>
-      </w:r>
-    </w:p>
-    <w:p>
-      <w:pPr>
-        <w:spacing w:line="240" w:lineRule="auto"/>
-        <w:rPr>
-          <w:lang w:val="en-US"/>
-        </w:rPr>
-      </w:pPr>
-      <w:r>
-        <w:rPr>
-          <w:lang w:val="en-US"/>
-        </w:rPr>
-        <w:t>{</w:t>
-      </w:r>
-    </w:p>
-    <w:p>
-      <w:pPr>
-        <w:spacing w:line="240" w:lineRule="auto"/>
-        <w:rPr>
-          <w:lang w:val="en-US"/>
-        </w:rPr>
-      </w:pPr>
-      <w:r>
-        <w:rPr>
-          <w:lang w:val="en-US"/>
-        </w:rPr>
-        <w:t xml:space="preserve">   public string </w:t>
-      </w:r>
-      <w:proofErr w:type="gramStart"/>
-      <w:r>
-        <w:rPr>
-          <w:lang w:val="en-US"/>
-        </w:rPr>
-        <w:t>Name;</w:t>
-      </w:r>
-      <w:proofErr w:type="gramEnd"/>
-    </w:p>
-    <w:p>
-      <w:pPr>
-        <w:spacing w:line="240" w:lineRule="auto"/>
-        <w:rPr>
-          <w:lang w:val="en-US"/>
-        </w:rPr>
-      </w:pPr>
-      <w:r>
-        <w:rPr>
-          <w:lang w:val="en-US"/>
-        </w:rPr>
-        <w:t xml:space="preserve">   public int </w:t>
-      </w:r>
-      <w:proofErr w:type="gramStart"/>
-      <w:r>
-        <w:rPr>
-          <w:lang w:val="en-US"/>
-        </w:rPr>
-        <w:t>Age;</w:t>
-      </w:r>
-      <w:proofErr w:type="gramEnd"/>
-    </w:p>
-    <w:p>
-      <w:pPr>
-        <w:spacing w:line="240" w:lineRule="auto"/>
-        <w:rPr>
-          <w:lang w:val="en-US"/>
-        </w:rPr>
-      </w:pPr>
-      <w:r>
-        <w:rPr>
-          <w:lang w:val="en-US"/>
-        </w:rPr>
-        <w:t xml:space="preserve">   public </w:t>
-      </w:r>
-      <w:proofErr w:type="gramStart"/>
-      <w:r>
-        <w:rPr>
-          <w:lang w:val="en-US"/>
-        </w:rPr>
-        <w:t>Person(</w:t>
-      </w:r>
-      <w:proofErr w:type="gramEnd"/>
-      <w:r>
-        <w:rPr>
-          <w:lang w:val="en-US"/>
-        </w:rPr>
-        <w:t>) { }</w:t>
-      </w:r>
-    </w:p>
-    <w:p>
       <w:pPr>
         <w:spacing w:line="240" w:lineRule="auto"/>
       </w:pPr>
@@ -1107,14 +1377,6 @@
       <w:pPr>
         <w:spacing w:line="240" w:lineRule="auto"/>
       </w:pPr>
-    </w:p>
-    <w:p>
-      <w:pPr>
-        <w:spacing w:line="240" w:lineRule="auto"/>
-        <w:rPr>
-          <w:lang w:val="en-US"/>
-        </w:rPr>
-      </w:pPr>
       <w:r>
         <w:t xml:space="preserve">Приведенный выше код объявляет класс </w:t>
       </w:r>
@@ -1128,13 +1390,7 @@
         <w:t>”</w:t>
       </w:r>
       <w:r>
-        <w:t xml:space="preserve"> без какого-либо параметризованного конструктора.</w:t>
-      </w:r>
-      <w:r>
-        <w:t xml:space="preserve"> </w:t>
-      </w:r>
-      <w:r>
-        <w:t xml:space="preserve">Инициализировать атрибуты </w:t>
+        <w:t xml:space="preserve"> с параметризованным конструктором, который принимает два аргумента: </w:t>
       </w:r>
       <w:r>
         <w:t>“</w:t>
@@ -1143,13 +1399,13 @@
         <w:rPr>
           <w:lang w:val="en-US"/>
         </w:rPr>
-        <w:t>Name</w:t>
-      </w:r>
-      <w:r>
-        <w:t xml:space="preserve">” </w:t>
-      </w:r>
-      <w:r>
-        <w:t xml:space="preserve">и </w:t>
+        <w:t>name</w:t>
+      </w:r>
+      <w:r>
+        <w:t>”</w:t>
+      </w:r>
+      <w:r>
+        <w:t xml:space="preserve"> и </w:t>
       </w:r>
       <w:r>
         <w:t>“</w:t>
@@ -1158,419 +1414,12 @@
         <w:rPr>
           <w:lang w:val="en-US"/>
         </w:rPr>
-        <w:t>Age</w:t>
+        <w:t>age</w:t>
       </w:r>
       <w:r>
         <w:t>”</w:t>
       </w:r>
       <w:r>
-        <w:t xml:space="preserve"> в таком случае необходимо через обращение к атрибутам экземпляра класса. Например</w:t>
-      </w:r>
-      <w:r>
-        <w:rPr>
-          <w:lang w:val="en-US"/>
-        </w:rPr>
-        <w:t>:</w:t>
-      </w:r>
-    </w:p>
-    <w:p>
-      <w:pPr>
-        <w:spacing w:line="240" w:lineRule="auto"/>
-        <w:rPr>
-          <w:lang w:val="en-US"/>
-        </w:rPr>
-      </w:pPr>
-      <w:r>
-        <w:rPr>
-          <w:lang w:val="en-US"/>
-        </w:rPr>
-        <w:t>Person</w:t>
-      </w:r>
-      <w:r>
-        <w:rPr>
-          <w:lang w:val="en-US"/>
-        </w:rPr>
-        <w:t xml:space="preserve"> </w:t>
-      </w:r>
-      <w:r>
-        <w:rPr>
-          <w:lang w:val="en-US"/>
-        </w:rPr>
-        <w:t>worker</w:t>
-      </w:r>
-      <w:r>
-        <w:rPr>
-          <w:lang w:val="en-US"/>
-        </w:rPr>
-        <w:t xml:space="preserve"> = </w:t>
-      </w:r>
-      <w:r>
-        <w:rPr>
-          <w:lang w:val="en-US"/>
-        </w:rPr>
-        <w:t>new</w:t>
-      </w:r>
-      <w:r>
-        <w:rPr>
-          <w:lang w:val="en-US"/>
-        </w:rPr>
-        <w:t xml:space="preserve"> </w:t>
-      </w:r>
-      <w:proofErr w:type="gramStart"/>
-      <w:r>
-        <w:rPr>
-          <w:lang w:val="en-US"/>
-        </w:rPr>
-        <w:t>Person(</w:t>
-      </w:r>
-      <w:proofErr w:type="gramEnd"/>
-      <w:r>
-        <w:rPr>
-          <w:lang w:val="en-US"/>
-        </w:rPr>
-        <w:t>);</w:t>
-      </w:r>
-    </w:p>
-    <w:p>
-      <w:pPr>
-        <w:spacing w:line="240" w:lineRule="auto"/>
-        <w:rPr>
-          <w:lang w:val="en-US"/>
-        </w:rPr>
-      </w:pPr>
-      <w:r>
-        <w:rPr>
-          <w:lang w:val="en-US"/>
-        </w:rPr>
-        <w:t>Worker.Name = “Oleg</w:t>
-      </w:r>
-      <w:proofErr w:type="gramStart"/>
-      <w:r>
-        <w:rPr>
-          <w:lang w:val="en-US"/>
-        </w:rPr>
-        <w:t>”;</w:t>
-      </w:r>
-      <w:proofErr w:type="gramEnd"/>
-    </w:p>
-    <w:p>
-      <w:pPr>
-        <w:spacing w:line="240" w:lineRule="auto"/>
-        <w:rPr>
-          <w:lang w:val="en-US"/>
-        </w:rPr>
-      </w:pPr>
-      <w:r>
-        <w:rPr>
-          <w:lang w:val="en-US"/>
-        </w:rPr>
-        <w:t>Worke</w:t>
-      </w:r>
-      <w:r>
-        <w:rPr>
-          <w:lang w:val="en-US"/>
-        </w:rPr>
-        <w:t>r</w:t>
-      </w:r>
-      <w:r>
-        <w:rPr>
-          <w:lang w:val="en-US"/>
-        </w:rPr>
-        <w:t xml:space="preserve">.Age = </w:t>
-      </w:r>
-      <w:proofErr w:type="gramStart"/>
-      <w:r>
-        <w:rPr>
-          <w:lang w:val="en-US"/>
-        </w:rPr>
-        <w:t>22;</w:t>
-      </w:r>
-      <w:proofErr w:type="gramEnd"/>
-    </w:p>
-    <w:p>
-      <w:pPr>
-        <w:spacing w:line="240" w:lineRule="auto"/>
-        <w:rPr>
-          <w:lang w:val="en-US"/>
-        </w:rPr>
-      </w:pPr>
-      <w:r>
-        <w:t>Конструкторы с параметрами принимают один или несколько аргументов, которые используются для инициализации атрибутов объекта. Например</w:t>
-      </w:r>
-      <w:r>
-        <w:rPr>
-          <w:lang w:val="en-US"/>
-        </w:rPr>
-        <w:t xml:space="preserve">, </w:t>
-      </w:r>
-      <w:r>
-        <w:t>рассмотрим</w:t>
-      </w:r>
-      <w:r>
-        <w:rPr>
-          <w:lang w:val="en-US"/>
-        </w:rPr>
-        <w:t xml:space="preserve"> </w:t>
-      </w:r>
-      <w:r>
-        <w:t>следующий</w:t>
-      </w:r>
-      <w:r>
-        <w:rPr>
-          <w:lang w:val="en-US"/>
-        </w:rPr>
-        <w:t xml:space="preserve"> </w:t>
-      </w:r>
-      <w:r>
-        <w:t>код</w:t>
-      </w:r>
-      <w:r>
-        <w:rPr>
-          <w:lang w:val="en-US"/>
-        </w:rPr>
-        <w:t>:</w:t>
-      </w:r>
-    </w:p>
-    <w:p>
-      <w:pPr>
-        <w:spacing w:line="240" w:lineRule="auto"/>
-        <w:rPr>
-          <w:lang w:val="en-US"/>
-        </w:rPr>
-      </w:pPr>
-      <w:r>
-        <w:rPr>
-          <w:lang w:val="en-US"/>
-        </w:rPr>
-        <w:t>class Person</w:t>
-      </w:r>
-    </w:p>
-    <w:p>
-      <w:pPr>
-        <w:spacing w:line="240" w:lineRule="auto"/>
-        <w:rPr>
-          <w:lang w:val="en-US"/>
-        </w:rPr>
-      </w:pPr>
-      <w:r>
-        <w:rPr>
-          <w:lang w:val="en-US"/>
-        </w:rPr>
-        <w:lastRenderedPageBreak/>
-        <w:t>{</w:t>
-      </w:r>
-    </w:p>
-    <w:p>
-      <w:pPr>
-        <w:spacing w:line="240" w:lineRule="auto"/>
-        <w:rPr>
-          <w:lang w:val="en-US"/>
-        </w:rPr>
-      </w:pPr>
-      <w:r>
-        <w:rPr>
-          <w:lang w:val="en-US"/>
-        </w:rPr>
-        <w:t xml:space="preserve">   public string </w:t>
-      </w:r>
-      <w:proofErr w:type="gramStart"/>
-      <w:r>
-        <w:rPr>
-          <w:lang w:val="en-US"/>
-        </w:rPr>
-        <w:t>Name;</w:t>
-      </w:r>
-      <w:proofErr w:type="gramEnd"/>
-    </w:p>
-    <w:p>
-      <w:pPr>
-        <w:spacing w:line="240" w:lineRule="auto"/>
-        <w:rPr>
-          <w:lang w:val="en-US"/>
-        </w:rPr>
-      </w:pPr>
-      <w:r>
-        <w:rPr>
-          <w:lang w:val="en-US"/>
-        </w:rPr>
-        <w:t xml:space="preserve">   public int </w:t>
-      </w:r>
-      <w:proofErr w:type="gramStart"/>
-      <w:r>
-        <w:rPr>
-          <w:lang w:val="en-US"/>
-        </w:rPr>
-        <w:t>Age;</w:t>
-      </w:r>
-      <w:proofErr w:type="gramEnd"/>
-    </w:p>
-    <w:p>
-      <w:pPr>
-        <w:spacing w:line="240" w:lineRule="auto"/>
-        <w:rPr>
-          <w:lang w:val="en-US"/>
-        </w:rPr>
-      </w:pPr>
-      <w:r>
-        <w:rPr>
-          <w:lang w:val="en-US"/>
-        </w:rPr>
-        <w:t xml:space="preserve">   public </w:t>
-      </w:r>
-      <w:proofErr w:type="gramStart"/>
-      <w:r>
-        <w:rPr>
-          <w:lang w:val="en-US"/>
-        </w:rPr>
-        <w:t>Person(</w:t>
-      </w:r>
-      <w:proofErr w:type="gramEnd"/>
-      <w:r>
-        <w:rPr>
-          <w:lang w:val="en-US"/>
-        </w:rPr>
-        <w:t>string name, int age)</w:t>
-      </w:r>
-    </w:p>
-    <w:p>
-      <w:pPr>
-        <w:spacing w:line="240" w:lineRule="auto"/>
-        <w:rPr>
-          <w:lang w:val="en-US"/>
-        </w:rPr>
-      </w:pPr>
-      <w:r>
-        <w:rPr>
-          <w:lang w:val="en-US"/>
-        </w:rPr>
-        <w:t xml:space="preserve">   {</w:t>
-      </w:r>
-    </w:p>
-    <w:p>
-      <w:pPr>
-        <w:spacing w:line="240" w:lineRule="auto"/>
-        <w:rPr>
-          <w:lang w:val="en-US"/>
-        </w:rPr>
-      </w:pPr>
-      <w:r>
-        <w:rPr>
-          <w:lang w:val="en-US"/>
-        </w:rPr>
-        <w:t xml:space="preserve">       </w:t>
-      </w:r>
-      <w:proofErr w:type="gramStart"/>
-      <w:r>
-        <w:rPr>
-          <w:lang w:val="en-US"/>
-        </w:rPr>
-        <w:t>this.Name</w:t>
-      </w:r>
-      <w:proofErr w:type="gramEnd"/>
-      <w:r>
-        <w:rPr>
-          <w:lang w:val="en-US"/>
-        </w:rPr>
-        <w:t xml:space="preserve"> = name;</w:t>
-      </w:r>
-    </w:p>
-    <w:p>
-      <w:pPr>
-        <w:spacing w:line="240" w:lineRule="auto"/>
-        <w:rPr>
-          <w:lang w:val="en-US"/>
-        </w:rPr>
-      </w:pPr>
-      <w:r>
-        <w:rPr>
-          <w:lang w:val="en-US"/>
-        </w:rPr>
-        <w:t xml:space="preserve">       </w:t>
-      </w:r>
-      <w:proofErr w:type="gramStart"/>
-      <w:r>
-        <w:rPr>
-          <w:lang w:val="en-US"/>
-        </w:rPr>
-        <w:t>this.Age</w:t>
-      </w:r>
-      <w:proofErr w:type="gramEnd"/>
-      <w:r>
-        <w:rPr>
-          <w:lang w:val="en-US"/>
-        </w:rPr>
-        <w:t xml:space="preserve"> = age;</w:t>
-      </w:r>
-    </w:p>
-    <w:p>
-      <w:pPr>
-        <w:spacing w:line="240" w:lineRule="auto"/>
-      </w:pPr>
-      <w:r>
-        <w:rPr>
-          <w:lang w:val="en-US"/>
-        </w:rPr>
-        <w:t xml:space="preserve">   </w:t>
-      </w:r>
-      <w:r>
-        <w:t>}</w:t>
-      </w:r>
-    </w:p>
-    <w:p>
-      <w:pPr>
-        <w:spacing w:line="240" w:lineRule="auto"/>
-      </w:pPr>
-      <w:r>
-        <w:t>}</w:t>
-      </w:r>
-    </w:p>
-    <w:p>
-      <w:pPr>
-        <w:spacing w:line="240" w:lineRule="auto"/>
-      </w:pPr>
-      <w:r>
-        <w:t xml:space="preserve">Приведенный выше код объявляет класс </w:t>
-      </w:r>
-      <w:r>
-        <w:t>“</w:t>
-      </w:r>
-      <w:r>
-        <w:t>Person</w:t>
-      </w:r>
-      <w:r>
-        <w:t>”</w:t>
-      </w:r>
-      <w:r>
-        <w:t xml:space="preserve"> с параметризованным конструктором, который принимает два аргумента: </w:t>
-      </w:r>
-      <w:r>
-        <w:t>“</w:t>
-      </w:r>
-      <w:r>
-        <w:rPr>
-          <w:lang w:val="en-US"/>
-        </w:rPr>
-        <w:t>name</w:t>
-      </w:r>
-      <w:r>
-        <w:t>”</w:t>
-      </w:r>
-      <w:r>
-        <w:t xml:space="preserve"> и </w:t>
-      </w:r>
-      <w:r>
-        <w:t>“</w:t>
-      </w:r>
-      <w:r>
-        <w:rPr>
-          <w:lang w:val="en-US"/>
-        </w:rPr>
-        <w:t>age</w:t>
-      </w:r>
-      <w:r>
-        <w:t>”</w:t>
-      </w:r>
-      <w:r>
         <w:t>. Ключевое слово this используется для ссылки на текущий создаваемый объект.</w:t>
       </w:r>
     </w:p>
@@ -1585,6 +1434,9 @@
         <w:spacing w:line="240" w:lineRule="auto"/>
       </w:pPr>
       <w:r>
+        <w:rPr>
+          <w:noProof/>
+        </w:rPr>
         <w:drawing>
           <wp:inline distT="0" distB="0" distL="0" distR="0" wp14:anchorId="4F32E8DB" wp14:editId="41824C7B">
             <wp:extent cx="5940425" cy="3815080"/>
@@ -1629,24 +1481,14 @@
       <w:r>
         <w:t xml:space="preserve">Рисунок </w:t>
       </w:r>
-      <w:r>
-        <w:fldChar w:fldCharType="begin"/>
-      </w:r>
-      <w:r>
-        <w:instrText xml:space="preserve"> SEQ Рисунок \* ARABIC </w:instrText>
-      </w:r>
-      <w:r>
-        <w:fldChar w:fldCharType="separate"/>
-      </w:r>
-      <w:r>
-        <w:rPr>
-          <w:noProof/>
-        </w:rPr>
-        <w:t>1</w:t>
-      </w:r>
-      <w:r>
-        <w:fldChar w:fldCharType="end"/>
-      </w:r>
+      <w:fldSimple w:instr=" SEQ Рисунок \* ARABIC ">
+        <w:r>
+          <w:rPr>
+            <w:noProof/>
+          </w:rPr>
+          <w:t>1</w:t>
+        </w:r>
+      </w:fldSimple>
       <w:r>
         <w:t>. Описание структуры класса, его членов, использование класса.</w:t>
       </w:r>
@@ -1661,7 +1503,11 @@
         <w:spacing w:line="240" w:lineRule="auto"/>
       </w:pPr>
       <w:r>
-        <w:t>В заключение, понимание членов класса, включая атрибуты и методы, сигнатуру и тело функции, статические члены класса и конструкторы с параметрами и без них, необходимо для создания объектно-ориентированных программ. Эти концепции позволяют создавать хорошо спроектированный и организованный код, эффективный и удобный в сопровождении.</w:t>
+        <w:t xml:space="preserve">В заключение, понимание членов класса, включая атрибуты и методы, сигнатуру и тело функции, статические члены класса и конструкторы с параметрами и без них, необходимо для создания </w:t>
+      </w:r>
+      <w:r>
+        <w:lastRenderedPageBreak/>
+        <w:t>объектно-ориентированных программ. Эти концепции позволяют создавать хорошо спроектированный и организованный код, эффективный и удобный в сопровождении.</w:t>
       </w:r>
     </w:p>
     <w:p>
@@ -1747,10 +1593,7 @@
         <w:t>Модификаторы доступа (Руководство по программированию в C#)</w:t>
       </w:r>
       <w:r>
-        <w:t>)</w:t>
-      </w:r>
-      <w:r>
-        <w:t xml:space="preserve">, </w:t>
+        <w:t xml:space="preserve">), </w:t>
       </w:r>
       <w:hyperlink r:id="rId6" w:history="1">
         <w:r>

</xml_diff>